<commit_message>
Update on CV template
</commit_message>
<xml_diff>
--- a/docx/cv-template-1.docx
+++ b/docx/cv-template-1.docx
@@ -17,8 +17,9 @@
       </w:tblPr>
       <w:tblGrid>
         <w:gridCol w:w="450"/>
-        <w:gridCol w:w="2611"/>
-        <w:gridCol w:w="1985"/>
+        <w:gridCol w:w="2610"/>
+        <w:gridCol w:w="1260"/>
+        <w:gridCol w:w="726"/>
         <w:gridCol w:w="4597"/>
       </w:tblGrid>
       <w:tr>
@@ -27,7 +28,7 @@
         </w:trPr>
         <w:tc>
           <w:tcPr>
-            <w:tcW w:w="3061" w:type="dxa"/>
+            <w:tcW w:w="3060" w:type="dxa"/>
             <w:gridSpan w:val="2"/>
             <w:vMerge w:val="restart"/>
             <w:tcBorders/>
@@ -108,8 +109,8 @@
         </w:tc>
         <w:tc>
           <w:tcPr>
-            <w:tcW w:w="6582" w:type="dxa"/>
-            <w:gridSpan w:val="2"/>
+            <w:tcW w:w="6583" w:type="dxa"/>
+            <w:gridSpan w:val="3"/>
             <w:tcBorders/>
           </w:tcPr>
           <w:p>
@@ -140,7 +141,7 @@
         <w:trPr/>
         <w:tc>
           <w:tcPr>
-            <w:tcW w:w="3061" w:type="dxa"/>
+            <w:tcW w:w="3060" w:type="dxa"/>
             <w:gridSpan w:val="2"/>
             <w:vMerge w:val="continue"/>
             <w:tcBorders/>
@@ -158,52 +159,35 @@
         </w:tc>
         <w:tc>
           <w:tcPr>
-            <w:tcW w:w="6582" w:type="dxa"/>
+            <w:tcW w:w="1260" w:type="dxa"/>
+            <w:tcBorders/>
+          </w:tcPr>
+          <w:p>
+            <w:pPr>
+              <w:pStyle w:val="CVInfos"/>
+              <w:widowControl w:val="false"/>
+              <w:rPr/>
+            </w:pPr>
+            <w:r>
+              <w:rPr/>
+              <w:t xml:space="preserve">Birthday: </w:t>
+            </w:r>
+          </w:p>
+        </w:tc>
+        <w:tc>
+          <w:tcPr>
+            <w:tcW w:w="5323" w:type="dxa"/>
             <w:gridSpan w:val="2"/>
             <w:tcBorders/>
           </w:tcPr>
           <w:p>
             <w:pPr>
-              <w:pStyle w:val="TextInfos"/>
-              <w:widowControl w:val="false"/>
-              <w:rPr/>
-            </w:pPr>
-            <w:r>
-              <w:rPr/>
-              <w:t>Birthday: 11.03.1977</w:t>
-            </w:r>
-          </w:p>
-          <w:p>
-            <w:pPr>
-              <w:pStyle w:val="TextInfos"/>
-              <w:widowControl w:val="false"/>
-              <w:rPr/>
-            </w:pPr>
-            <w:r>
-              <w:rPr/>
-              <w:t xml:space="preserve">Phone: +1 (970) 888-3866 </w:t>
-            </w:r>
-          </w:p>
-          <w:p>
-            <w:pPr>
-              <w:pStyle w:val="TextInfos"/>
-              <w:widowControl w:val="false"/>
-              <w:rPr/>
-            </w:pPr>
-            <w:r>
-              <w:rPr/>
-              <w:t xml:space="preserve">E-mail: anthony.davies@mail.com </w:t>
-            </w:r>
-          </w:p>
-          <w:p>
-            <w:pPr>
-              <w:pStyle w:val="TextInfos"/>
-              <w:widowControl w:val="false"/>
-              <w:rPr/>
-            </w:pPr>
-            <w:r>
-              <w:rPr/>
-              <w:t>Portfolio: https://github.com/agradu</w:t>
+              <w:pStyle w:val="TextBirthday"/>
+              <w:rPr/>
+            </w:pPr>
+            <w:r>
+              <w:rPr/>
+              <w:t>11.03.1977</w:t>
             </w:r>
           </w:p>
         </w:tc>
@@ -212,6 +196,225 @@
         <w:trPr/>
         <w:tc>
           <w:tcPr>
+            <w:tcW w:w="3060" w:type="dxa"/>
+            <w:gridSpan w:val="2"/>
+            <w:vMerge w:val="continue"/>
+            <w:tcBorders/>
+          </w:tcPr>
+          <w:p>
+            <w:pPr>
+              <w:pStyle w:val="TableContents"/>
+              <w:widowControl w:val="false"/>
+              <w:rPr/>
+            </w:pPr>
+            <w:r>
+              <w:rPr/>
+            </w:r>
+          </w:p>
+        </w:tc>
+        <w:tc>
+          <w:tcPr>
+            <w:tcW w:w="1260" w:type="dxa"/>
+            <w:tcBorders/>
+          </w:tcPr>
+          <w:p>
+            <w:pPr>
+              <w:pStyle w:val="CVInfos"/>
+              <w:widowControl w:val="false"/>
+              <w:rPr/>
+            </w:pPr>
+            <w:r>
+              <w:rPr/>
+              <w:t xml:space="preserve">Phone: </w:t>
+            </w:r>
+          </w:p>
+        </w:tc>
+        <w:tc>
+          <w:tcPr>
+            <w:tcW w:w="5323" w:type="dxa"/>
+            <w:gridSpan w:val="2"/>
+            <w:tcBorders/>
+          </w:tcPr>
+          <w:p>
+            <w:pPr>
+              <w:pStyle w:val="TextPhone"/>
+              <w:rPr/>
+            </w:pPr>
+            <w:r>
+              <w:rPr/>
+              <w:t xml:space="preserve">+1 (970) 888-3866 </w:t>
+            </w:r>
+          </w:p>
+        </w:tc>
+      </w:tr>
+      <w:tr>
+        <w:trPr/>
+        <w:tc>
+          <w:tcPr>
+            <w:tcW w:w="3060" w:type="dxa"/>
+            <w:gridSpan w:val="2"/>
+            <w:vMerge w:val="continue"/>
+            <w:tcBorders/>
+          </w:tcPr>
+          <w:p>
+            <w:pPr>
+              <w:pStyle w:val="TableContents"/>
+              <w:widowControl w:val="false"/>
+              <w:rPr/>
+            </w:pPr>
+            <w:r>
+              <w:rPr/>
+            </w:r>
+          </w:p>
+        </w:tc>
+        <w:tc>
+          <w:tcPr>
+            <w:tcW w:w="1260" w:type="dxa"/>
+            <w:tcBorders/>
+          </w:tcPr>
+          <w:p>
+            <w:pPr>
+              <w:pStyle w:val="CVInfos"/>
+              <w:widowControl w:val="false"/>
+              <w:rPr/>
+            </w:pPr>
+            <w:r>
+              <w:rPr/>
+              <w:t xml:space="preserve">E-mail:  </w:t>
+            </w:r>
+          </w:p>
+        </w:tc>
+        <w:tc>
+          <w:tcPr>
+            <w:tcW w:w="5323" w:type="dxa"/>
+            <w:gridSpan w:val="2"/>
+            <w:tcBorders/>
+          </w:tcPr>
+          <w:p>
+            <w:pPr>
+              <w:pStyle w:val="TextEmail"/>
+              <w:rPr/>
+            </w:pPr>
+            <w:r>
+              <w:rPr/>
+              <w:t xml:space="preserve">anthony.davies@mail.com </w:t>
+            </w:r>
+          </w:p>
+        </w:tc>
+      </w:tr>
+      <w:tr>
+        <w:trPr/>
+        <w:tc>
+          <w:tcPr>
+            <w:tcW w:w="3060" w:type="dxa"/>
+            <w:gridSpan w:val="2"/>
+            <w:vMerge w:val="continue"/>
+            <w:tcBorders/>
+          </w:tcPr>
+          <w:p>
+            <w:pPr>
+              <w:pStyle w:val="TableContents"/>
+              <w:widowControl w:val="false"/>
+              <w:rPr/>
+            </w:pPr>
+            <w:r>
+              <w:rPr/>
+            </w:r>
+          </w:p>
+        </w:tc>
+        <w:tc>
+          <w:tcPr>
+            <w:tcW w:w="1260" w:type="dxa"/>
+            <w:tcBorders/>
+          </w:tcPr>
+          <w:p>
+            <w:pPr>
+              <w:pStyle w:val="CVInfos"/>
+              <w:widowControl w:val="false"/>
+              <w:rPr/>
+            </w:pPr>
+            <w:r>
+              <w:rPr/>
+              <w:t>Portfolio:</w:t>
+            </w:r>
+          </w:p>
+        </w:tc>
+        <w:tc>
+          <w:tcPr>
+            <w:tcW w:w="5323" w:type="dxa"/>
+            <w:gridSpan w:val="2"/>
+            <w:tcBorders/>
+          </w:tcPr>
+          <w:p>
+            <w:pPr>
+              <w:pStyle w:val="TextPortfolio"/>
+              <w:rPr/>
+            </w:pPr>
+            <w:r>
+              <w:rPr/>
+              <w:t>https://github.com/agradu</w:t>
+            </w:r>
+          </w:p>
+        </w:tc>
+      </w:tr>
+      <w:tr>
+        <w:trPr/>
+        <w:tc>
+          <w:tcPr>
+            <w:tcW w:w="3060" w:type="dxa"/>
+            <w:gridSpan w:val="2"/>
+            <w:vMerge w:val="continue"/>
+            <w:tcBorders/>
+          </w:tcPr>
+          <w:p>
+            <w:pPr>
+              <w:pStyle w:val="TableContents"/>
+              <w:widowControl w:val="false"/>
+              <w:rPr/>
+            </w:pPr>
+            <w:r>
+              <w:rPr/>
+            </w:r>
+          </w:p>
+        </w:tc>
+        <w:tc>
+          <w:tcPr>
+            <w:tcW w:w="1260" w:type="dxa"/>
+            <w:tcBorders/>
+          </w:tcPr>
+          <w:p>
+            <w:pPr>
+              <w:pStyle w:val="CVInfos"/>
+              <w:rPr/>
+            </w:pPr>
+            <w:r>
+              <w:rPr/>
+              <w:t>Address:</w:t>
+            </w:r>
+          </w:p>
+        </w:tc>
+        <w:tc>
+          <w:tcPr>
+            <w:tcW w:w="5323" w:type="dxa"/>
+            <w:gridSpan w:val="2"/>
+            <w:tcBorders/>
+          </w:tcPr>
+          <w:p>
+            <w:pPr>
+              <w:pStyle w:val="TextAddress"/>
+              <w:rPr/>
+            </w:pPr>
+            <w:r>
+              <w:rPr/>
+              <w:t>My Street nr. 123, 123456 Berlin</w:t>
+            </w:r>
+          </w:p>
+        </w:tc>
+      </w:tr>
+      <w:tr>
+        <w:trPr/>
+        <w:tc>
+          <w:tcPr>
             <w:tcW w:w="450" w:type="dxa"/>
             <w:tcBorders/>
           </w:tcPr>
@@ -226,7 +429,7 @@
               <mc:AlternateContent>
                 <mc:Choice Requires="wps">
                   <w:drawing>
-                    <wp:anchor behindDoc="0" distT="635" distB="1270" distL="635" distR="1270" simplePos="0" locked="0" layoutInCell="0" allowOverlap="1" relativeHeight="3">
+                    <wp:anchor behindDoc="0" distT="635" distB="1270" distL="635" distR="1270" simplePos="0" locked="0" layoutInCell="0" allowOverlap="1" relativeHeight="7">
                       <wp:simplePos x="0" y="0"/>
                       <wp:positionH relativeFrom="column">
                         <wp:align>left</wp:align>
@@ -288,7 +491,7 @@
         <w:tc>
           <w:tcPr>
             <w:tcW w:w="9193" w:type="dxa"/>
-            <w:gridSpan w:val="3"/>
+            <w:gridSpan w:val="4"/>
             <w:tcBorders/>
           </w:tcPr>
           <w:p>
@@ -335,7 +538,7 @@
               <mc:AlternateContent>
                 <mc:Choice Requires="wps">
                   <w:drawing>
-                    <wp:anchor behindDoc="0" distT="635" distB="1270" distL="635" distR="1270" simplePos="0" locked="0" layoutInCell="0" allowOverlap="1" relativeHeight="4">
+                    <wp:anchor behindDoc="0" distT="635" distB="1270" distL="635" distR="1270" simplePos="0" locked="0" layoutInCell="0" allowOverlap="1" relativeHeight="3">
                       <wp:simplePos x="0" y="0"/>
                       <wp:positionH relativeFrom="column">
                         <wp:align>left</wp:align>
@@ -397,7 +600,7 @@
         <w:tc>
           <w:tcPr>
             <w:tcW w:w="9193" w:type="dxa"/>
-            <w:gridSpan w:val="3"/>
+            <w:gridSpan w:val="4"/>
             <w:tcBorders/>
           </w:tcPr>
           <w:p>
@@ -436,7 +639,7 @@
         <w:tc>
           <w:tcPr>
             <w:tcW w:w="4596" w:type="dxa"/>
-            <w:gridSpan w:val="2"/>
+            <w:gridSpan w:val="3"/>
             <w:tcBorders/>
           </w:tcPr>
           <w:p>
@@ -555,7 +758,7 @@
               <mc:AlternateContent>
                 <mc:Choice Requires="wps">
                   <w:drawing>
-                    <wp:anchor behindDoc="0" distT="635" distB="1270" distL="635" distR="1270" simplePos="0" locked="0" layoutInCell="0" allowOverlap="1" relativeHeight="5">
+                    <wp:anchor behindDoc="0" distT="635" distB="1270" distL="635" distR="1270" simplePos="0" locked="0" layoutInCell="0" allowOverlap="1" relativeHeight="4">
                       <wp:simplePos x="0" y="0"/>
                       <wp:positionH relativeFrom="column">
                         <wp:align>left</wp:align>
@@ -617,7 +820,7 @@
         <w:tc>
           <w:tcPr>
             <w:tcW w:w="9193" w:type="dxa"/>
-            <w:gridSpan w:val="3"/>
+            <w:gridSpan w:val="4"/>
             <w:tcBorders/>
           </w:tcPr>
           <w:p>
@@ -750,7 +953,7 @@
               <mc:AlternateContent>
                 <mc:Choice Requires="wps">
                   <w:drawing>
-                    <wp:anchor behindDoc="0" distT="635" distB="1270" distL="635" distR="1270" simplePos="0" locked="0" layoutInCell="0" allowOverlap="1" relativeHeight="6">
+                    <wp:anchor behindDoc="0" distT="635" distB="1270" distL="635" distR="1270" simplePos="0" locked="0" layoutInCell="0" allowOverlap="1" relativeHeight="5">
                       <wp:simplePos x="0" y="0"/>
                       <wp:positionH relativeFrom="column">
                         <wp:align>left</wp:align>
@@ -812,7 +1015,7 @@
         <w:tc>
           <w:tcPr>
             <w:tcW w:w="9193" w:type="dxa"/>
-            <w:gridSpan w:val="3"/>
+            <w:gridSpan w:val="4"/>
             <w:tcBorders/>
           </w:tcPr>
           <w:p>
@@ -896,7 +1099,7 @@
               <mc:AlternateContent>
                 <mc:Choice Requires="wps">
                   <w:drawing>
-                    <wp:anchor behindDoc="0" distT="635" distB="1270" distL="635" distR="1270" simplePos="0" locked="0" layoutInCell="0" allowOverlap="1" relativeHeight="7">
+                    <wp:anchor behindDoc="0" distT="635" distB="1270" distL="635" distR="1270" simplePos="0" locked="0" layoutInCell="0" allowOverlap="1" relativeHeight="6">
                       <wp:simplePos x="0" y="0"/>
                       <wp:positionH relativeFrom="column">
                         <wp:align>left</wp:align>
@@ -958,7 +1161,7 @@
         <w:tc>
           <w:tcPr>
             <w:tcW w:w="9193" w:type="dxa"/>
-            <w:gridSpan w:val="3"/>
+            <w:gridSpan w:val="4"/>
             <w:tcBorders/>
           </w:tcPr>
           <w:p>
@@ -1026,7 +1229,7 @@
         <w:tc>
           <w:tcPr>
             <w:tcW w:w="9193" w:type="dxa"/>
-            <w:gridSpan w:val="3"/>
+            <w:gridSpan w:val="4"/>
             <w:tcBorders/>
           </w:tcPr>
           <w:p>
@@ -1047,7 +1250,7 @@
             </w:r>
             <w:r>
               <w:rPr/>
-              <w:instrText xml:space="preserve"> DATE \@"dd/MM/yyyy" </w:instrText>
+              <w:instrText xml:space="preserve"> DATE \@"dd\/MM\/yyyy" </w:instrText>
             </w:r>
             <w:r>
               <w:rPr/>
@@ -1055,7 +1258,7 @@
             </w:r>
             <w:r>
               <w:rPr/>
-              <w:t>30.05.2023</w:t>
+              <w:t>30/05/2023</w:t>
             </w:r>
             <w:r>
               <w:rPr/>
@@ -1126,7 +1329,7 @@
     </w:r>
     <w:r>
       <w:rPr/>
-      <w:t>2</w:t>
+      <w:t>1</w:t>
     </w:r>
     <w:r>
       <w:rPr/>
@@ -1930,7 +2133,7 @@
     <w:basedOn w:val="TableContents"/>
     <w:qFormat/>
     <w:pPr>
-      <w:spacing w:before="0" w:after="0"/>
+      <w:spacing w:lineRule="auto" w:line="240" w:before="0" w:after="0"/>
       <w:contextualSpacing/>
     </w:pPr>
     <w:rPr>
@@ -2051,12 +2254,15 @@
     </w:pPr>
     <w:rPr/>
   </w:style>
-  <w:style w:type="paragraph" w:styleId="TextInfos">
-    <w:name w:val="Text Infos"/>
-    <w:basedOn w:val="CVTexts"/>
+  <w:style w:type="paragraph" w:styleId="CVInfos">
+    <w:name w:val="CV Infos"/>
+    <w:basedOn w:val="TableContents"/>
     <w:qFormat/>
     <w:pPr/>
-    <w:rPr/>
+    <w:rPr>
+      <w:rFonts w:ascii="Verdana" w:hAnsi="Verdana"/>
+      <w:sz w:val="22"/>
+    </w:rPr>
   </w:style>
   <w:style w:type="paragraph" w:styleId="HeaderandFooter">
     <w:name w:val="Header and Footer"/>
@@ -2083,5 +2289,48 @@
       <w:sz w:val="18"/>
     </w:rPr>
   </w:style>
+  <w:style w:type="paragraph" w:styleId="TextBirthday">
+    <w:name w:val="Text Birthday"/>
+    <w:basedOn w:val="CVInfos"/>
+    <w:qFormat/>
+    <w:pPr>
+      <w:widowControl w:val="false"/>
+    </w:pPr>
+    <w:rPr/>
+  </w:style>
+  <w:style w:type="paragraph" w:styleId="TextPhone">
+    <w:name w:val="Text Phone"/>
+    <w:basedOn w:val="CVInfos"/>
+    <w:qFormat/>
+    <w:pPr>
+      <w:widowControl w:val="false"/>
+    </w:pPr>
+    <w:rPr/>
+  </w:style>
+  <w:style w:type="paragraph" w:styleId="TextEmail">
+    <w:name w:val="Text Email"/>
+    <w:basedOn w:val="CVInfos"/>
+    <w:qFormat/>
+    <w:pPr>
+      <w:widowControl w:val="false"/>
+    </w:pPr>
+    <w:rPr/>
+  </w:style>
+  <w:style w:type="paragraph" w:styleId="TextPortfolio">
+    <w:name w:val="Text Portfolio"/>
+    <w:basedOn w:val="CVInfos"/>
+    <w:qFormat/>
+    <w:pPr>
+      <w:widowControl w:val="false"/>
+    </w:pPr>
+    <w:rPr/>
+  </w:style>
+  <w:style w:type="paragraph" w:styleId="TextAddress">
+    <w:name w:val="Text Address"/>
+    <w:basedOn w:val="CVInfos"/>
+    <w:qFormat/>
+    <w:pPr/>
+    <w:rPr/>
+  </w:style>
 </w:styles>
 </file>
</xml_diff>

<commit_message>
Updates on CV templates
</commit_message>
<xml_diff>
--- a/docx/cv-template-1.docx
+++ b/docx/cv-template-1.docx
@@ -17,8 +17,8 @@
       </w:tblPr>
       <w:tblGrid>
         <w:gridCol w:w="450"/>
-        <w:gridCol w:w="2610"/>
-        <w:gridCol w:w="1260"/>
+        <w:gridCol w:w="2609"/>
+        <w:gridCol w:w="1261"/>
         <w:gridCol w:w="726"/>
         <w:gridCol w:w="4597"/>
       </w:tblGrid>
@@ -28,7 +28,7 @@
         </w:trPr>
         <w:tc>
           <w:tcPr>
-            <w:tcW w:w="3060" w:type="dxa"/>
+            <w:tcW w:w="3059" w:type="dxa"/>
             <w:gridSpan w:val="2"/>
             <w:vMerge w:val="restart"/>
             <w:tcBorders/>
@@ -54,7 +54,7 @@
                       </wp:positionV>
                       <wp:extent cx="1818640" cy="1818640"/>
                       <wp:effectExtent l="18415" t="18415" r="19050" b="19050"/>
-                      <wp:wrapNone/>
+                      <wp:wrapTopAndBottom/>
                       <wp:docPr id="1" name="Shape 1"/>
                       <a:graphic xmlns:a="http://schemas.openxmlformats.org/drawingml/2006/main">
                         <a:graphicData uri="http://schemas.microsoft.com/office/word/2010/wordprocessingShape">
@@ -99,7 +99,7 @@
                     <v:oval id="shape_0" ID="Shape 1" path="l-2147483648,-2147483643l-2147483628,-2147483627l-2147483648,-2147483643l-2147483626,-2147483625xe" stroked="t" o:allowincell="f" style="position:absolute;margin-left:1.45pt;margin-top:7.2pt;width:143.15pt;height:143.15pt;mso-wrap-style:none;v-text-anchor:middle;mso-position-horizontal:left">
                       <v:imagedata r:id="rId2" o:detectmouseclick="t"/>
                       <v:stroke color="#ed7d31" weight="36720" joinstyle="round" endcap="flat"/>
-                      <w10:wrap type="none"/>
+                      <w10:wrap type="topAndBottom"/>
                     </v:oval>
                   </w:pict>
                 </mc:Fallback>
@@ -109,7 +109,7 @@
         </w:tc>
         <w:tc>
           <w:tcPr>
-            <w:tcW w:w="6583" w:type="dxa"/>
+            <w:tcW w:w="6584" w:type="dxa"/>
             <w:gridSpan w:val="3"/>
             <w:tcBorders/>
           </w:tcPr>
@@ -141,7 +141,7 @@
         <w:trPr/>
         <w:tc>
           <w:tcPr>
-            <w:tcW w:w="3060" w:type="dxa"/>
+            <w:tcW w:w="3059" w:type="dxa"/>
             <w:gridSpan w:val="2"/>
             <w:vMerge w:val="continue"/>
             <w:tcBorders/>
@@ -159,7 +159,7 @@
         </w:tc>
         <w:tc>
           <w:tcPr>
-            <w:tcW w:w="1260" w:type="dxa"/>
+            <w:tcW w:w="1261" w:type="dxa"/>
             <w:tcBorders/>
           </w:tcPr>
           <w:p>
@@ -183,6 +183,7 @@
           <w:p>
             <w:pPr>
               <w:pStyle w:val="TextBirthday"/>
+              <w:widowControl w:val="false"/>
               <w:rPr/>
             </w:pPr>
             <w:r>
@@ -196,7 +197,7 @@
         <w:trPr/>
         <w:tc>
           <w:tcPr>
-            <w:tcW w:w="3060" w:type="dxa"/>
+            <w:tcW w:w="3059" w:type="dxa"/>
             <w:gridSpan w:val="2"/>
             <w:vMerge w:val="continue"/>
             <w:tcBorders/>
@@ -214,7 +215,7 @@
         </w:tc>
         <w:tc>
           <w:tcPr>
-            <w:tcW w:w="1260" w:type="dxa"/>
+            <w:tcW w:w="1261" w:type="dxa"/>
             <w:tcBorders/>
           </w:tcPr>
           <w:p>
@@ -238,6 +239,7 @@
           <w:p>
             <w:pPr>
               <w:pStyle w:val="TextPhone"/>
+              <w:widowControl w:val="false"/>
               <w:rPr/>
             </w:pPr>
             <w:r>
@@ -251,7 +253,7 @@
         <w:trPr/>
         <w:tc>
           <w:tcPr>
-            <w:tcW w:w="3060" w:type="dxa"/>
+            <w:tcW w:w="3059" w:type="dxa"/>
             <w:gridSpan w:val="2"/>
             <w:vMerge w:val="continue"/>
             <w:tcBorders/>
@@ -269,7 +271,7 @@
         </w:tc>
         <w:tc>
           <w:tcPr>
-            <w:tcW w:w="1260" w:type="dxa"/>
+            <w:tcW w:w="1261" w:type="dxa"/>
             <w:tcBorders/>
           </w:tcPr>
           <w:p>
@@ -293,6 +295,7 @@
           <w:p>
             <w:pPr>
               <w:pStyle w:val="TextEmail"/>
+              <w:widowControl w:val="false"/>
               <w:rPr/>
             </w:pPr>
             <w:r>
@@ -306,7 +309,7 @@
         <w:trPr/>
         <w:tc>
           <w:tcPr>
-            <w:tcW w:w="3060" w:type="dxa"/>
+            <w:tcW w:w="3059" w:type="dxa"/>
             <w:gridSpan w:val="2"/>
             <w:vMerge w:val="continue"/>
             <w:tcBorders/>
@@ -324,7 +327,7 @@
         </w:tc>
         <w:tc>
           <w:tcPr>
-            <w:tcW w:w="1260" w:type="dxa"/>
+            <w:tcW w:w="1261" w:type="dxa"/>
             <w:tcBorders/>
           </w:tcPr>
           <w:p>
@@ -348,6 +351,7 @@
           <w:p>
             <w:pPr>
               <w:pStyle w:val="TextPortfolio"/>
+              <w:widowControl w:val="false"/>
               <w:rPr/>
             </w:pPr>
             <w:r>
@@ -361,7 +365,7 @@
         <w:trPr/>
         <w:tc>
           <w:tcPr>
-            <w:tcW w:w="3060" w:type="dxa"/>
+            <w:tcW w:w="3059" w:type="dxa"/>
             <w:gridSpan w:val="2"/>
             <w:vMerge w:val="continue"/>
             <w:tcBorders/>
@@ -379,12 +383,13 @@
         </w:tc>
         <w:tc>
           <w:tcPr>
-            <w:tcW w:w="1260" w:type="dxa"/>
+            <w:tcW w:w="1261" w:type="dxa"/>
             <w:tcBorders/>
           </w:tcPr>
           <w:p>
             <w:pPr>
               <w:pStyle w:val="CVInfos"/>
+              <w:widowControl w:val="false"/>
               <w:rPr/>
             </w:pPr>
             <w:r>
@@ -402,6 +407,7 @@
           <w:p>
             <w:pPr>
               <w:pStyle w:val="TextAddress"/>
+              <w:widowControl w:val="false"/>
               <w:rPr/>
             </w:pPr>
             <w:r>
@@ -1166,7 +1172,7 @@
           </w:tcPr>
           <w:p>
             <w:pPr>
-              <w:pStyle w:val="TitleSkills"/>
+              <w:pStyle w:val="TitleHobbies"/>
               <w:widowControl w:val="false"/>
               <w:spacing w:before="360" w:after="360"/>
               <w:rPr/>
@@ -1329,7 +1335,7 @@
     </w:r>
     <w:r>
       <w:rPr/>
-      <w:t>1</w:t>
+      <w:t>2</w:t>
     </w:r>
     <w:r>
       <w:rPr/>
@@ -2332,5 +2338,15 @@
     <w:pPr/>
     <w:rPr/>
   </w:style>
+  <w:style w:type="paragraph" w:styleId="TitleHobbies">
+    <w:name w:val="Title Hobbies"/>
+    <w:basedOn w:val="CVTitles"/>
+    <w:qFormat/>
+    <w:pPr>
+      <w:widowControl w:val="false"/>
+      <w:spacing w:before="360" w:after="360"/>
+    </w:pPr>
+    <w:rPr/>
+  </w:style>
 </w:styles>
 </file>
</xml_diff>

<commit_message>
Test on text replacement
</commit_message>
<xml_diff>
--- a/docx/cv-template-1.docx
+++ b/docx/cv-template-1.docx
@@ -17,8 +17,8 @@
       </w:tblPr>
       <w:tblGrid>
         <w:gridCol w:w="450"/>
-        <w:gridCol w:w="2609"/>
-        <w:gridCol w:w="1261"/>
+        <w:gridCol w:w="2608"/>
+        <w:gridCol w:w="1262"/>
         <w:gridCol w:w="726"/>
         <w:gridCol w:w="4597"/>
       </w:tblGrid>
@@ -28,7 +28,7 @@
         </w:trPr>
         <w:tc>
           <w:tcPr>
-            <w:tcW w:w="3059" w:type="dxa"/>
+            <w:tcW w:w="3058" w:type="dxa"/>
             <w:gridSpan w:val="2"/>
             <w:vMerge w:val="restart"/>
             <w:tcBorders/>
@@ -44,7 +44,7 @@
               <mc:AlternateContent>
                 <mc:Choice Requires="wps">
                   <w:drawing>
-                    <wp:anchor behindDoc="0" distT="18415" distB="19050" distL="18415" distR="19050" simplePos="0" locked="0" layoutInCell="0" allowOverlap="1" relativeHeight="2">
+                    <wp:anchor behindDoc="0" distT="17780" distB="18415" distL="18415" distR="18415" simplePos="0" locked="0" layoutInCell="1" allowOverlap="1" relativeHeight="2">
                       <wp:simplePos x="0" y="0"/>
                       <wp:positionH relativeFrom="column">
                         <wp:align>left</wp:align>
@@ -96,7 +96,7 @@
                 </mc:Choice>
                 <mc:Fallback>
                   <w:pict>
-                    <v:oval id="shape_0" ID="Shape 1" path="l-2147483648,-2147483643l-2147483628,-2147483627l-2147483648,-2147483643l-2147483626,-2147483625xe" stroked="t" o:allowincell="f" style="position:absolute;margin-left:1.45pt;margin-top:7.2pt;width:143.15pt;height:143.15pt;mso-wrap-style:none;v-text-anchor:middle;mso-position-horizontal:left">
+                    <v:oval id="shape_0" ID="Shape 1" path="l-2147483648,-2147483643l-2147483628,-2147483627l-2147483648,-2147483643l-2147483626,-2147483625xe" stroked="t" o:allowincell="t" style="position:absolute;margin-left:1.45pt;margin-top:7.2pt;width:143.15pt;height:143.15pt;mso-wrap-style:none;v-text-anchor:middle;mso-position-horizontal:left">
                       <v:imagedata r:id="rId2" o:detectmouseclick="t"/>
                       <v:stroke color="#ed7d31" weight="36720" joinstyle="round" endcap="flat"/>
                       <w10:wrap type="topAndBottom"/>
@@ -109,7 +109,7 @@
         </w:tc>
         <w:tc>
           <w:tcPr>
-            <w:tcW w:w="6584" w:type="dxa"/>
+            <w:tcW w:w="6585" w:type="dxa"/>
             <w:gridSpan w:val="3"/>
             <w:tcBorders/>
           </w:tcPr>
@@ -141,7 +141,7 @@
         <w:trPr/>
         <w:tc>
           <w:tcPr>
-            <w:tcW w:w="3059" w:type="dxa"/>
+            <w:tcW w:w="3058" w:type="dxa"/>
             <w:gridSpan w:val="2"/>
             <w:vMerge w:val="continue"/>
             <w:tcBorders/>
@@ -159,7 +159,7 @@
         </w:tc>
         <w:tc>
           <w:tcPr>
-            <w:tcW w:w="1261" w:type="dxa"/>
+            <w:tcW w:w="1262" w:type="dxa"/>
             <w:tcBorders/>
           </w:tcPr>
           <w:p>
@@ -197,7 +197,7 @@
         <w:trPr/>
         <w:tc>
           <w:tcPr>
-            <w:tcW w:w="3059" w:type="dxa"/>
+            <w:tcW w:w="3058" w:type="dxa"/>
             <w:gridSpan w:val="2"/>
             <w:vMerge w:val="continue"/>
             <w:tcBorders/>
@@ -215,7 +215,7 @@
         </w:tc>
         <w:tc>
           <w:tcPr>
-            <w:tcW w:w="1261" w:type="dxa"/>
+            <w:tcW w:w="1262" w:type="dxa"/>
             <w:tcBorders/>
           </w:tcPr>
           <w:p>
@@ -253,7 +253,7 @@
         <w:trPr/>
         <w:tc>
           <w:tcPr>
-            <w:tcW w:w="3059" w:type="dxa"/>
+            <w:tcW w:w="3058" w:type="dxa"/>
             <w:gridSpan w:val="2"/>
             <w:vMerge w:val="continue"/>
             <w:tcBorders/>
@@ -271,7 +271,7 @@
         </w:tc>
         <w:tc>
           <w:tcPr>
-            <w:tcW w:w="1261" w:type="dxa"/>
+            <w:tcW w:w="1262" w:type="dxa"/>
             <w:tcBorders/>
           </w:tcPr>
           <w:p>
@@ -309,7 +309,7 @@
         <w:trPr/>
         <w:tc>
           <w:tcPr>
-            <w:tcW w:w="3059" w:type="dxa"/>
+            <w:tcW w:w="3058" w:type="dxa"/>
             <w:gridSpan w:val="2"/>
             <w:vMerge w:val="continue"/>
             <w:tcBorders/>
@@ -327,7 +327,7 @@
         </w:tc>
         <w:tc>
           <w:tcPr>
-            <w:tcW w:w="1261" w:type="dxa"/>
+            <w:tcW w:w="1262" w:type="dxa"/>
             <w:tcBorders/>
           </w:tcPr>
           <w:p>
@@ -365,7 +365,7 @@
         <w:trPr/>
         <w:tc>
           <w:tcPr>
-            <w:tcW w:w="3059" w:type="dxa"/>
+            <w:tcW w:w="3058" w:type="dxa"/>
             <w:gridSpan w:val="2"/>
             <w:vMerge w:val="continue"/>
             <w:tcBorders/>
@@ -383,7 +383,7 @@
         </w:tc>
         <w:tc>
           <w:tcPr>
-            <w:tcW w:w="1261" w:type="dxa"/>
+            <w:tcW w:w="1262" w:type="dxa"/>
             <w:tcBorders/>
           </w:tcPr>
           <w:p>
@@ -1264,7 +1264,7 @@
             </w:r>
             <w:r>
               <w:rPr/>
-              <w:t>30/05/2023</w:t>
+              <w:t>03/06/2023</w:t>
             </w:r>
             <w:r>
               <w:rPr/>

</xml_diff>